<commit_message>
added new version for temporary 2d lab
</commit_message>
<xml_diff>
--- a/Practice labs option 15 year2 term2/15_Pract_3/15_Pract_3.docx
+++ b/Practice labs option 15 year2 term2/15_Pract_3/15_Pract_3.docx
@@ -4203,8 +4203,6 @@
           </wp:inline>
         </w:drawing>
       </w:r>
-      <w:bookmarkStart w:id="0" w:name="_GoBack"/>
-      <w:bookmarkEnd w:id="0"/>
     </w:p>
     <w:p>
       <w:pPr>
@@ -16534,7 +16532,15 @@
           <w:sz w:val="24"/>
           <w:szCs w:val="24"/>
         </w:rPr>
-        <w:t>елемегтів</w:t>
+        <w:t>елемен</w:t>
+      </w:r>
+      <w:r>
+        <w:rPr>
+          <w:rFonts w:ascii="Times New Roman" w:hAnsi="Times New Roman"/>
+          <w:sz w:val="24"/>
+          <w:szCs w:val="24"/>
+        </w:rPr>
+        <w:t>тів</w:t>
       </w:r>
       <w:proofErr w:type="spellEnd"/>
       <w:r>
@@ -16726,6 +16732,221 @@
             </a:graphic>
           </wp:inline>
         </w:drawing>
+      </w:r>
+    </w:p>
+    <w:p>
+      <w:pPr>
+        <w:tabs>
+          <w:tab w:val="left" w:pos="1900"/>
+        </w:tabs>
+        <w:spacing w:after="0" w:line="241" w:lineRule="auto"/>
+        <w:rPr>
+          <w:rFonts w:ascii="Times New Roman" w:hAnsi="Times New Roman"/>
+          <w:sz w:val="24"/>
+          <w:szCs w:val="24"/>
+          <w:lang w:val="uk-UA"/>
+        </w:rPr>
+      </w:pPr>
+      <w:bookmarkStart w:id="0" w:name="_GoBack"/>
+      <w:bookmarkEnd w:id="0"/>
+      <w:r>
+        <w:rPr>
+          <w:rFonts w:ascii="Times New Roman" w:hAnsi="Times New Roman"/>
+          <w:sz w:val="24"/>
+          <w:szCs w:val="24"/>
+        </w:rPr>
+        <w:t xml:space="preserve">До </w:t>
+      </w:r>
+      <w:r>
+        <w:rPr>
+          <w:rFonts w:ascii="Times New Roman" w:hAnsi="Times New Roman"/>
+          <w:sz w:val="24"/>
+          <w:szCs w:val="24"/>
+          <w:lang w:val="en-US"/>
+        </w:rPr>
+        <w:t>private</w:t>
+      </w:r>
+      <w:r>
+        <w:rPr>
+          <w:rFonts w:ascii="Times New Roman" w:hAnsi="Times New Roman"/>
+          <w:sz w:val="24"/>
+          <w:szCs w:val="24"/>
+        </w:rPr>
+        <w:t xml:space="preserve"> </w:t>
+      </w:r>
+      <w:r>
+        <w:rPr>
+          <w:rFonts w:ascii="Times New Roman" w:hAnsi="Times New Roman"/>
+          <w:sz w:val="24"/>
+          <w:szCs w:val="24"/>
+        </w:rPr>
+        <w:t xml:space="preserve">та </w:t>
+      </w:r>
+      <w:r>
+        <w:rPr>
+          <w:rFonts w:ascii="Times New Roman" w:hAnsi="Times New Roman"/>
+          <w:sz w:val="24"/>
+          <w:szCs w:val="24"/>
+          <w:lang w:val="en-US"/>
+        </w:rPr>
+        <w:t>protected</w:t>
+      </w:r>
+      <w:r>
+        <w:rPr>
+          <w:rFonts w:ascii="Times New Roman" w:hAnsi="Times New Roman"/>
+          <w:sz w:val="24"/>
+          <w:szCs w:val="24"/>
+        </w:rPr>
+        <w:t xml:space="preserve"> </w:t>
+      </w:r>
+      <w:r>
+        <w:rPr>
+          <w:rFonts w:ascii="Times New Roman" w:hAnsi="Times New Roman"/>
+          <w:sz w:val="24"/>
+          <w:szCs w:val="24"/>
+        </w:rPr>
+        <w:t>пол</w:t>
+      </w:r>
+      <w:proofErr w:type="spellStart"/>
+      <w:r>
+        <w:rPr>
+          <w:rFonts w:ascii="Times New Roman" w:hAnsi="Times New Roman"/>
+          <w:sz w:val="24"/>
+          <w:szCs w:val="24"/>
+          <w:lang w:val="uk-UA"/>
+        </w:rPr>
+        <w:t>ів</w:t>
+      </w:r>
+      <w:proofErr w:type="spellEnd"/>
+      <w:r>
+        <w:rPr>
+          <w:rFonts w:ascii="Times New Roman" w:hAnsi="Times New Roman"/>
+          <w:sz w:val="24"/>
+          <w:szCs w:val="24"/>
+          <w:lang w:val="uk-UA"/>
+        </w:rPr>
+        <w:t xml:space="preserve"> ми не маємо доступу з функцій поза класом та зі сторонніх класів, що не </w:t>
+      </w:r>
+      <w:proofErr w:type="spellStart"/>
+      <w:r>
+        <w:rPr>
+          <w:rFonts w:ascii="Times New Roman" w:hAnsi="Times New Roman"/>
+          <w:sz w:val="24"/>
+          <w:szCs w:val="24"/>
+          <w:lang w:val="uk-UA"/>
+        </w:rPr>
+        <w:t>наслідуються</w:t>
+      </w:r>
+      <w:proofErr w:type="spellEnd"/>
+      <w:r>
+        <w:rPr>
+          <w:rFonts w:ascii="Times New Roman" w:hAnsi="Times New Roman"/>
+          <w:sz w:val="24"/>
+          <w:szCs w:val="24"/>
+          <w:lang w:val="uk-UA"/>
+        </w:rPr>
+        <w:t xml:space="preserve"> від </w:t>
+      </w:r>
+      <w:proofErr w:type="spellStart"/>
+      <w:r>
+        <w:rPr>
+          <w:rFonts w:ascii="Times New Roman" w:hAnsi="Times New Roman"/>
+          <w:sz w:val="24"/>
+          <w:szCs w:val="24"/>
+          <w:lang w:val="uk-UA"/>
+        </w:rPr>
+        <w:t>данного</w:t>
+      </w:r>
+      <w:proofErr w:type="spellEnd"/>
+      <w:r>
+        <w:rPr>
+          <w:rFonts w:ascii="Times New Roman" w:hAnsi="Times New Roman"/>
+          <w:sz w:val="24"/>
+          <w:szCs w:val="24"/>
+          <w:lang w:val="uk-UA"/>
+        </w:rPr>
+        <w:t xml:space="preserve">. Хоча навіть у випадку наслідування до </w:t>
+      </w:r>
+      <w:r>
+        <w:rPr>
+          <w:rFonts w:ascii="Times New Roman" w:hAnsi="Times New Roman"/>
+          <w:sz w:val="24"/>
+          <w:szCs w:val="24"/>
+          <w:lang w:val="en-US"/>
+        </w:rPr>
+        <w:t>private</w:t>
+      </w:r>
+      <w:r>
+        <w:rPr>
+          <w:rFonts w:ascii="Times New Roman" w:hAnsi="Times New Roman"/>
+          <w:sz w:val="24"/>
+          <w:szCs w:val="24"/>
+          <w:lang w:val="uk-UA"/>
+        </w:rPr>
+        <w:t xml:space="preserve"> поля</w:t>
+      </w:r>
+      <w:r>
+        <w:rPr>
+          <w:rFonts w:ascii="Times New Roman" w:hAnsi="Times New Roman"/>
+          <w:sz w:val="24"/>
+          <w:szCs w:val="24"/>
+          <w:lang w:val="uk-UA"/>
+        </w:rPr>
+        <w:t xml:space="preserve"> базового класу</w:t>
+      </w:r>
+      <w:r>
+        <w:rPr>
+          <w:rFonts w:ascii="Times New Roman" w:hAnsi="Times New Roman"/>
+          <w:sz w:val="24"/>
+          <w:szCs w:val="24"/>
+          <w:lang w:val="uk-UA"/>
+        </w:rPr>
+        <w:t xml:space="preserve"> ми не ма</w:t>
+      </w:r>
+      <w:r>
+        <w:rPr>
+          <w:rFonts w:ascii="Times New Roman" w:hAnsi="Times New Roman"/>
+          <w:sz w:val="24"/>
+          <w:szCs w:val="24"/>
+          <w:lang w:val="uk-UA"/>
+        </w:rPr>
+        <w:t>є</w:t>
+      </w:r>
+      <w:r>
+        <w:rPr>
+          <w:rFonts w:ascii="Times New Roman" w:hAnsi="Times New Roman"/>
+          <w:sz w:val="24"/>
+          <w:szCs w:val="24"/>
+          <w:lang w:val="uk-UA"/>
+        </w:rPr>
+        <w:t xml:space="preserve">мо доступу </w:t>
+      </w:r>
+      <w:r>
+        <w:rPr>
+          <w:rFonts w:ascii="Times New Roman" w:hAnsi="Times New Roman"/>
+          <w:sz w:val="24"/>
+          <w:szCs w:val="24"/>
+          <w:lang w:val="uk-UA"/>
+        </w:rPr>
+        <w:t xml:space="preserve">з класів </w:t>
+      </w:r>
+      <w:r>
+        <w:rPr>
+          <w:rFonts w:ascii="Times New Roman" w:hAnsi="Times New Roman"/>
+          <w:sz w:val="24"/>
+          <w:szCs w:val="24"/>
+          <w:lang w:val="uk-UA"/>
+        </w:rPr>
+        <w:t>на</w:t>
+      </w:r>
+      <w:r>
+        <w:rPr>
+          <w:rFonts w:ascii="Times New Roman" w:hAnsi="Times New Roman"/>
+          <w:sz w:val="24"/>
+          <w:szCs w:val="24"/>
+          <w:lang w:val="uk-UA"/>
+        </w:rPr>
+        <w:t>щадків (як можна побачити в 3й колонці таблички. Клас нащадок має ці  приватні поля у собі, однак прямого доступу до них не має).</w:t>
       </w:r>
     </w:p>
     <w:p>
@@ -19757,7 +19978,7 @@
 </file>
 
 <file path=customXml/itemProps1.xml><?xml version="1.0" encoding="utf-8"?>
-<ds:datastoreItem xmlns:ds="http://schemas.openxmlformats.org/officeDocument/2006/customXml" ds:itemID="{BB48B402-B69B-47B8-9268-C35635251213}">
+<ds:datastoreItem xmlns:ds="http://schemas.openxmlformats.org/officeDocument/2006/customXml" ds:itemID="{5F0FD53F-B080-4477-B667-4EB644C8FB8E}">
   <ds:schemaRefs>
     <ds:schemaRef ds:uri="http://schemas.openxmlformats.org/officeDocument/2006/bibliography"/>
   </ds:schemaRefs>

</xml_diff>

<commit_message>
missing code for 3 lab added to master branch
</commit_message>
<xml_diff>
--- a/Practice labs option 15 year2 term2/15_Pract_3/15_Pract_3.docx
+++ b/Practice labs option 15 year2 term2/15_Pract_3/15_Pract_3.docx
@@ -16747,6 +16747,294 @@
           <w:lang w:val="uk-UA"/>
         </w:rPr>
       </w:pPr>
+      <w:r>
+        <w:rPr>
+          <w:rFonts w:ascii="Times New Roman" w:hAnsi="Times New Roman"/>
+          <w:sz w:val="24"/>
+          <w:szCs w:val="24"/>
+        </w:rPr>
+        <w:t xml:space="preserve">До </w:t>
+      </w:r>
+      <w:r>
+        <w:rPr>
+          <w:rFonts w:ascii="Times New Roman" w:hAnsi="Times New Roman"/>
+          <w:sz w:val="24"/>
+          <w:szCs w:val="24"/>
+          <w:lang w:val="en-US"/>
+        </w:rPr>
+        <w:t>private</w:t>
+      </w:r>
+      <w:r>
+        <w:rPr>
+          <w:rFonts w:ascii="Times New Roman" w:hAnsi="Times New Roman"/>
+          <w:sz w:val="24"/>
+          <w:szCs w:val="24"/>
+        </w:rPr>
+        <w:t xml:space="preserve"> </w:t>
+      </w:r>
+      <w:r>
+        <w:rPr>
+          <w:rFonts w:ascii="Times New Roman" w:hAnsi="Times New Roman"/>
+          <w:sz w:val="24"/>
+          <w:szCs w:val="24"/>
+        </w:rPr>
+        <w:t xml:space="preserve">та </w:t>
+      </w:r>
+      <w:r>
+        <w:rPr>
+          <w:rFonts w:ascii="Times New Roman" w:hAnsi="Times New Roman"/>
+          <w:sz w:val="24"/>
+          <w:szCs w:val="24"/>
+          <w:lang w:val="en-US"/>
+        </w:rPr>
+        <w:t>protected</w:t>
+      </w:r>
+      <w:r>
+        <w:rPr>
+          <w:rFonts w:ascii="Times New Roman" w:hAnsi="Times New Roman"/>
+          <w:sz w:val="24"/>
+          <w:szCs w:val="24"/>
+        </w:rPr>
+        <w:t xml:space="preserve"> </w:t>
+      </w:r>
+      <w:r>
+        <w:rPr>
+          <w:rFonts w:ascii="Times New Roman" w:hAnsi="Times New Roman"/>
+          <w:sz w:val="24"/>
+          <w:szCs w:val="24"/>
+        </w:rPr>
+        <w:t>пол</w:t>
+      </w:r>
+      <w:proofErr w:type="spellStart"/>
+      <w:r>
+        <w:rPr>
+          <w:rFonts w:ascii="Times New Roman" w:hAnsi="Times New Roman"/>
+          <w:sz w:val="24"/>
+          <w:szCs w:val="24"/>
+          <w:lang w:val="uk-UA"/>
+        </w:rPr>
+        <w:t>ів</w:t>
+      </w:r>
+      <w:proofErr w:type="spellEnd"/>
+      <w:r>
+        <w:rPr>
+          <w:rFonts w:ascii="Times New Roman" w:hAnsi="Times New Roman"/>
+          <w:sz w:val="24"/>
+          <w:szCs w:val="24"/>
+          <w:lang w:val="uk-UA"/>
+        </w:rPr>
+        <w:t xml:space="preserve"> ми не маємо доступу з функцій поза класом та зі сторонніх класів, що не </w:t>
+      </w:r>
+      <w:proofErr w:type="spellStart"/>
+      <w:r>
+        <w:rPr>
+          <w:rFonts w:ascii="Times New Roman" w:hAnsi="Times New Roman"/>
+          <w:sz w:val="24"/>
+          <w:szCs w:val="24"/>
+          <w:lang w:val="uk-UA"/>
+        </w:rPr>
+        <w:t>наслідуються</w:t>
+      </w:r>
+      <w:proofErr w:type="spellEnd"/>
+      <w:r>
+        <w:rPr>
+          <w:rFonts w:ascii="Times New Roman" w:hAnsi="Times New Roman"/>
+          <w:sz w:val="24"/>
+          <w:szCs w:val="24"/>
+          <w:lang w:val="uk-UA"/>
+        </w:rPr>
+        <w:t xml:space="preserve"> від </w:t>
+      </w:r>
+      <w:proofErr w:type="spellStart"/>
+      <w:r>
+        <w:rPr>
+          <w:rFonts w:ascii="Times New Roman" w:hAnsi="Times New Roman"/>
+          <w:sz w:val="24"/>
+          <w:szCs w:val="24"/>
+          <w:lang w:val="uk-UA"/>
+        </w:rPr>
+        <w:t>данного</w:t>
+      </w:r>
+      <w:proofErr w:type="spellEnd"/>
+      <w:r>
+        <w:rPr>
+          <w:rFonts w:ascii="Times New Roman" w:hAnsi="Times New Roman"/>
+          <w:sz w:val="24"/>
+          <w:szCs w:val="24"/>
+          <w:lang w:val="uk-UA"/>
+        </w:rPr>
+        <w:t xml:space="preserve">. Хоча навіть у випадку наслідування до </w:t>
+      </w:r>
+      <w:r>
+        <w:rPr>
+          <w:rFonts w:ascii="Times New Roman" w:hAnsi="Times New Roman"/>
+          <w:sz w:val="24"/>
+          <w:szCs w:val="24"/>
+          <w:lang w:val="en-US"/>
+        </w:rPr>
+        <w:t>private</w:t>
+      </w:r>
+      <w:r>
+        <w:rPr>
+          <w:rFonts w:ascii="Times New Roman" w:hAnsi="Times New Roman"/>
+          <w:sz w:val="24"/>
+          <w:szCs w:val="24"/>
+          <w:lang w:val="uk-UA"/>
+        </w:rPr>
+        <w:t xml:space="preserve"> поля</w:t>
+      </w:r>
+      <w:r>
+        <w:rPr>
+          <w:rFonts w:ascii="Times New Roman" w:hAnsi="Times New Roman"/>
+          <w:sz w:val="24"/>
+          <w:szCs w:val="24"/>
+          <w:lang w:val="uk-UA"/>
+        </w:rPr>
+        <w:t xml:space="preserve"> базового класу</w:t>
+      </w:r>
+      <w:r>
+        <w:rPr>
+          <w:rFonts w:ascii="Times New Roman" w:hAnsi="Times New Roman"/>
+          <w:sz w:val="24"/>
+          <w:szCs w:val="24"/>
+          <w:lang w:val="uk-UA"/>
+        </w:rPr>
+        <w:t xml:space="preserve"> ми не ма</w:t>
+      </w:r>
+      <w:r>
+        <w:rPr>
+          <w:rFonts w:ascii="Times New Roman" w:hAnsi="Times New Roman"/>
+          <w:sz w:val="24"/>
+          <w:szCs w:val="24"/>
+          <w:lang w:val="uk-UA"/>
+        </w:rPr>
+        <w:t>є</w:t>
+      </w:r>
+      <w:r>
+        <w:rPr>
+          <w:rFonts w:ascii="Times New Roman" w:hAnsi="Times New Roman"/>
+          <w:sz w:val="24"/>
+          <w:szCs w:val="24"/>
+          <w:lang w:val="uk-UA"/>
+        </w:rPr>
+        <w:t xml:space="preserve">мо доступу </w:t>
+      </w:r>
+      <w:r>
+        <w:rPr>
+          <w:rFonts w:ascii="Times New Roman" w:hAnsi="Times New Roman"/>
+          <w:sz w:val="24"/>
+          <w:szCs w:val="24"/>
+          <w:lang w:val="uk-UA"/>
+        </w:rPr>
+        <w:t xml:space="preserve">з класів </w:t>
+      </w:r>
+      <w:r>
+        <w:rPr>
+          <w:rFonts w:ascii="Times New Roman" w:hAnsi="Times New Roman"/>
+          <w:sz w:val="24"/>
+          <w:szCs w:val="24"/>
+          <w:lang w:val="uk-UA"/>
+        </w:rPr>
+        <w:t>на</w:t>
+      </w:r>
+      <w:r>
+        <w:rPr>
+          <w:rFonts w:ascii="Times New Roman" w:hAnsi="Times New Roman"/>
+          <w:sz w:val="24"/>
+          <w:szCs w:val="24"/>
+          <w:lang w:val="uk-UA"/>
+        </w:rPr>
+        <w:t>щадків (як можна побачити в 3й колонці таблички. Клас нащадок має ці  приватні поля у собі, однак прямого доступу до них не має).</w:t>
+      </w:r>
+      <w:r>
+        <w:rPr>
+          <w:rFonts w:ascii="Times New Roman" w:hAnsi="Times New Roman"/>
+          <w:sz w:val="24"/>
+          <w:szCs w:val="24"/>
+          <w:lang w:val="uk-UA"/>
+        </w:rPr>
+        <w:t xml:space="preserve"> Тобто користувач буде мати прямий доступ </w:t>
+      </w:r>
+      <w:r>
+        <w:rPr>
+          <w:rFonts w:ascii="Times New Roman" w:hAnsi="Times New Roman"/>
+          <w:sz w:val="24"/>
+          <w:szCs w:val="24"/>
+        </w:rPr>
+        <w:t xml:space="preserve">з </w:t>
+      </w:r>
+      <w:proofErr w:type="spellStart"/>
+      <w:r>
+        <w:rPr>
+          <w:rFonts w:ascii="Times New Roman" w:hAnsi="Times New Roman"/>
+          <w:sz w:val="24"/>
+          <w:szCs w:val="24"/>
+        </w:rPr>
+        <w:t>програми</w:t>
+      </w:r>
+      <w:proofErr w:type="spellEnd"/>
+      <w:r>
+        <w:rPr>
+          <w:rFonts w:ascii="Times New Roman" w:hAnsi="Times New Roman"/>
+          <w:sz w:val="24"/>
+          <w:szCs w:val="24"/>
+        </w:rPr>
+        <w:t xml:space="preserve"> </w:t>
+      </w:r>
+      <w:r>
+        <w:rPr>
+          <w:rFonts w:ascii="Times New Roman" w:hAnsi="Times New Roman"/>
+          <w:sz w:val="24"/>
+          <w:szCs w:val="24"/>
+          <w:lang w:val="uk-UA"/>
+        </w:rPr>
+        <w:t xml:space="preserve">лише до </w:t>
+      </w:r>
+      <w:r>
+        <w:rPr>
+          <w:rFonts w:ascii="Times New Roman" w:hAnsi="Times New Roman"/>
+          <w:sz w:val="24"/>
+          <w:szCs w:val="24"/>
+          <w:lang w:val="en-US"/>
+        </w:rPr>
+        <w:t>public</w:t>
+      </w:r>
+      <w:r>
+        <w:rPr>
+          <w:rFonts w:ascii="Times New Roman" w:hAnsi="Times New Roman"/>
+          <w:sz w:val="24"/>
+          <w:szCs w:val="24"/>
+          <w:lang w:val="uk-UA"/>
+        </w:rPr>
+        <w:t xml:space="preserve"> </w:t>
+      </w:r>
+      <w:r>
+        <w:rPr>
+          <w:rFonts w:ascii="Times New Roman" w:hAnsi="Times New Roman"/>
+          <w:sz w:val="24"/>
+          <w:szCs w:val="24"/>
+          <w:lang w:val="uk-UA"/>
+        </w:rPr>
+        <w:t>секц</w:t>
+      </w:r>
+      <w:r>
+        <w:rPr>
+          <w:rFonts w:ascii="Times New Roman" w:hAnsi="Times New Roman"/>
+          <w:sz w:val="24"/>
+          <w:szCs w:val="24"/>
+          <w:lang w:val="uk-UA"/>
+        </w:rPr>
+        <w:t xml:space="preserve">ії супер класу та </w:t>
+      </w:r>
+      <w:r>
+        <w:rPr>
+          <w:rFonts w:ascii="Times New Roman" w:hAnsi="Times New Roman"/>
+          <w:sz w:val="24"/>
+          <w:szCs w:val="24"/>
+          <w:lang w:val="uk-UA"/>
+        </w:rPr>
+        <w:t>к</w:t>
+      </w:r>
       <w:bookmarkStart w:id="0" w:name="_GoBack"/>
       <w:bookmarkEnd w:id="0"/>
       <w:r>
@@ -16754,8 +17042,38 @@
           <w:rFonts w:ascii="Times New Roman" w:hAnsi="Times New Roman"/>
           <w:sz w:val="24"/>
           <w:szCs w:val="24"/>
-        </w:rPr>
-        <w:t xml:space="preserve">До </w:t>
+          <w:lang w:val="uk-UA"/>
+        </w:rPr>
+        <w:t>ласу</w:t>
+      </w:r>
+      <w:r>
+        <w:rPr>
+          <w:rFonts w:ascii="Times New Roman" w:hAnsi="Times New Roman"/>
+          <w:sz w:val="24"/>
+          <w:szCs w:val="24"/>
+          <w:lang w:val="uk-UA"/>
+        </w:rPr>
+        <w:t xml:space="preserve"> </w:t>
+      </w:r>
+      <w:proofErr w:type="spellStart"/>
+      <w:r>
+        <w:rPr>
+          <w:rFonts w:ascii="Times New Roman" w:hAnsi="Times New Roman"/>
+          <w:sz w:val="24"/>
+          <w:szCs w:val="24"/>
+          <w:lang w:val="uk-UA"/>
+        </w:rPr>
+        <w:t>нащадка</w:t>
+      </w:r>
+      <w:proofErr w:type="spellEnd"/>
+      <w:r>
+        <w:rPr>
+          <w:rFonts w:ascii="Times New Roman" w:hAnsi="Times New Roman"/>
+          <w:sz w:val="24"/>
+          <w:szCs w:val="24"/>
+          <w:lang w:val="uk-UA"/>
+        </w:rPr>
+        <w:t xml:space="preserve"> тільки при </w:t>
       </w:r>
       <w:r>
         <w:rPr>
@@ -16764,189 +17082,65 @@
           <w:szCs w:val="24"/>
           <w:lang w:val="en-US"/>
         </w:rPr>
-        <w:t>private</w:t>
-      </w:r>
-      <w:r>
-        <w:rPr>
-          <w:rFonts w:ascii="Times New Roman" w:hAnsi="Times New Roman"/>
-          <w:sz w:val="24"/>
-          <w:szCs w:val="24"/>
-        </w:rPr>
-        <w:t xml:space="preserve"> </w:t>
-      </w:r>
-      <w:r>
-        <w:rPr>
-          <w:rFonts w:ascii="Times New Roman" w:hAnsi="Times New Roman"/>
-          <w:sz w:val="24"/>
-          <w:szCs w:val="24"/>
-        </w:rPr>
-        <w:t xml:space="preserve">та </w:t>
-      </w:r>
-      <w:r>
-        <w:rPr>
-          <w:rFonts w:ascii="Times New Roman" w:hAnsi="Times New Roman"/>
-          <w:sz w:val="24"/>
-          <w:szCs w:val="24"/>
-          <w:lang w:val="en-US"/>
-        </w:rPr>
-        <w:t>protected</w:t>
-      </w:r>
-      <w:r>
-        <w:rPr>
-          <w:rFonts w:ascii="Times New Roman" w:hAnsi="Times New Roman"/>
-          <w:sz w:val="24"/>
-          <w:szCs w:val="24"/>
-        </w:rPr>
-        <w:t xml:space="preserve"> </w:t>
-      </w:r>
-      <w:r>
-        <w:rPr>
-          <w:rFonts w:ascii="Times New Roman" w:hAnsi="Times New Roman"/>
-          <w:sz w:val="24"/>
-          <w:szCs w:val="24"/>
-        </w:rPr>
-        <w:t>пол</w:t>
-      </w:r>
-      <w:proofErr w:type="spellStart"/>
-      <w:r>
-        <w:rPr>
-          <w:rFonts w:ascii="Times New Roman" w:hAnsi="Times New Roman"/>
-          <w:sz w:val="24"/>
-          <w:szCs w:val="24"/>
-          <w:lang w:val="uk-UA"/>
-        </w:rPr>
-        <w:t>ів</w:t>
-      </w:r>
-      <w:proofErr w:type="spellEnd"/>
-      <w:r>
-        <w:rPr>
-          <w:rFonts w:ascii="Times New Roman" w:hAnsi="Times New Roman"/>
-          <w:sz w:val="24"/>
-          <w:szCs w:val="24"/>
-          <w:lang w:val="uk-UA"/>
-        </w:rPr>
-        <w:t xml:space="preserve"> ми не маємо доступу з функцій поза класом та зі сторонніх класів, що не </w:t>
-      </w:r>
-      <w:proofErr w:type="spellStart"/>
-      <w:r>
-        <w:rPr>
-          <w:rFonts w:ascii="Times New Roman" w:hAnsi="Times New Roman"/>
-          <w:sz w:val="24"/>
-          <w:szCs w:val="24"/>
-          <w:lang w:val="uk-UA"/>
-        </w:rPr>
-        <w:t>наслідуються</w:t>
-      </w:r>
-      <w:proofErr w:type="spellEnd"/>
-      <w:r>
-        <w:rPr>
-          <w:rFonts w:ascii="Times New Roman" w:hAnsi="Times New Roman"/>
-          <w:sz w:val="24"/>
-          <w:szCs w:val="24"/>
-          <w:lang w:val="uk-UA"/>
-        </w:rPr>
-        <w:t xml:space="preserve"> від </w:t>
-      </w:r>
-      <w:proofErr w:type="spellStart"/>
-      <w:r>
-        <w:rPr>
-          <w:rFonts w:ascii="Times New Roman" w:hAnsi="Times New Roman"/>
-          <w:sz w:val="24"/>
-          <w:szCs w:val="24"/>
-          <w:lang w:val="uk-UA"/>
-        </w:rPr>
-        <w:t>данного</w:t>
-      </w:r>
-      <w:proofErr w:type="spellEnd"/>
-      <w:r>
-        <w:rPr>
-          <w:rFonts w:ascii="Times New Roman" w:hAnsi="Times New Roman"/>
-          <w:sz w:val="24"/>
-          <w:szCs w:val="24"/>
-          <w:lang w:val="uk-UA"/>
-        </w:rPr>
-        <w:t xml:space="preserve">. Хоча навіть у випадку наслідування до </w:t>
-      </w:r>
-      <w:r>
-        <w:rPr>
-          <w:rFonts w:ascii="Times New Roman" w:hAnsi="Times New Roman"/>
-          <w:sz w:val="24"/>
-          <w:szCs w:val="24"/>
-          <w:lang w:val="en-US"/>
-        </w:rPr>
-        <w:t>private</w:t>
-      </w:r>
-      <w:r>
-        <w:rPr>
-          <w:rFonts w:ascii="Times New Roman" w:hAnsi="Times New Roman"/>
-          <w:sz w:val="24"/>
-          <w:szCs w:val="24"/>
-          <w:lang w:val="uk-UA"/>
-        </w:rPr>
-        <w:t xml:space="preserve"> поля</w:t>
-      </w:r>
-      <w:r>
-        <w:rPr>
-          <w:rFonts w:ascii="Times New Roman" w:hAnsi="Times New Roman"/>
-          <w:sz w:val="24"/>
-          <w:szCs w:val="24"/>
-          <w:lang w:val="uk-UA"/>
-        </w:rPr>
-        <w:t xml:space="preserve"> базового класу</w:t>
-      </w:r>
-      <w:r>
-        <w:rPr>
-          <w:rFonts w:ascii="Times New Roman" w:hAnsi="Times New Roman"/>
-          <w:sz w:val="24"/>
-          <w:szCs w:val="24"/>
-          <w:lang w:val="uk-UA"/>
-        </w:rPr>
-        <w:t xml:space="preserve"> ми не ма</w:t>
-      </w:r>
-      <w:r>
-        <w:rPr>
-          <w:rFonts w:ascii="Times New Roman" w:hAnsi="Times New Roman"/>
-          <w:sz w:val="24"/>
-          <w:szCs w:val="24"/>
-          <w:lang w:val="uk-UA"/>
-        </w:rPr>
-        <w:t>є</w:t>
-      </w:r>
-      <w:r>
-        <w:rPr>
-          <w:rFonts w:ascii="Times New Roman" w:hAnsi="Times New Roman"/>
-          <w:sz w:val="24"/>
-          <w:szCs w:val="24"/>
-          <w:lang w:val="uk-UA"/>
-        </w:rPr>
-        <w:t xml:space="preserve">мо доступу </w:t>
-      </w:r>
-      <w:r>
-        <w:rPr>
-          <w:rFonts w:ascii="Times New Roman" w:hAnsi="Times New Roman"/>
-          <w:sz w:val="24"/>
-          <w:szCs w:val="24"/>
-          <w:lang w:val="uk-UA"/>
-        </w:rPr>
-        <w:t xml:space="preserve">з класів </w:t>
-      </w:r>
-      <w:r>
-        <w:rPr>
-          <w:rFonts w:ascii="Times New Roman" w:hAnsi="Times New Roman"/>
-          <w:sz w:val="24"/>
-          <w:szCs w:val="24"/>
-          <w:lang w:val="uk-UA"/>
-        </w:rPr>
-        <w:t>на</w:t>
-      </w:r>
-      <w:r>
-        <w:rPr>
-          <w:rFonts w:ascii="Times New Roman" w:hAnsi="Times New Roman"/>
-          <w:sz w:val="24"/>
-          <w:szCs w:val="24"/>
-          <w:lang w:val="uk-UA"/>
-        </w:rPr>
-        <w:t>щадків (як можна побачити в 3й колонці таблички. Клас нащадок має ці  приватні поля у собі, однак прямого доступу до них не має).</w:t>
+        <w:t>public</w:t>
+      </w:r>
+      <w:r>
+        <w:rPr>
+          <w:rFonts w:ascii="Times New Roman" w:hAnsi="Times New Roman"/>
+          <w:sz w:val="24"/>
+          <w:szCs w:val="24"/>
+          <w:lang w:val="uk-UA"/>
+        </w:rPr>
+        <w:t xml:space="preserve"> насл</w:t>
+      </w:r>
+      <w:r>
+        <w:rPr>
+          <w:rFonts w:ascii="Times New Roman" w:hAnsi="Times New Roman"/>
+          <w:sz w:val="24"/>
+          <w:szCs w:val="24"/>
+          <w:lang w:val="uk-UA"/>
+        </w:rPr>
+        <w:t xml:space="preserve">ідуванні. Для отримання доступ до полів супер класу з класу </w:t>
+      </w:r>
+      <w:proofErr w:type="spellStart"/>
+      <w:r>
+        <w:rPr>
+          <w:rFonts w:ascii="Times New Roman" w:hAnsi="Times New Roman"/>
+          <w:sz w:val="24"/>
+          <w:szCs w:val="24"/>
+          <w:lang w:val="uk-UA"/>
+        </w:rPr>
+        <w:t>нащадка</w:t>
+      </w:r>
+      <w:proofErr w:type="spellEnd"/>
+      <w:r>
+        <w:rPr>
+          <w:rFonts w:ascii="Times New Roman" w:hAnsi="Times New Roman"/>
+          <w:sz w:val="24"/>
+          <w:szCs w:val="24"/>
+          <w:lang w:val="uk-UA"/>
+        </w:rPr>
+        <w:t xml:space="preserve"> ми можемо використати усі 3 специфікатори доступу (до яких саме полів отримаємо доступ залежить вже, як і було </w:t>
+      </w:r>
+      <w:proofErr w:type="spellStart"/>
+      <w:r>
+        <w:rPr>
+          <w:rFonts w:ascii="Times New Roman" w:hAnsi="Times New Roman"/>
+          <w:sz w:val="24"/>
+          <w:szCs w:val="24"/>
+          <w:lang w:val="uk-UA"/>
+        </w:rPr>
+        <w:t>сописано</w:t>
+      </w:r>
+      <w:proofErr w:type="spellEnd"/>
+      <w:r>
+        <w:rPr>
+          <w:rFonts w:ascii="Times New Roman" w:hAnsi="Times New Roman"/>
+          <w:sz w:val="24"/>
+          <w:szCs w:val="24"/>
+          <w:lang w:val="uk-UA"/>
+        </w:rPr>
+        <w:t xml:space="preserve"> вище, від конкретного специфікатору)</w:t>
       </w:r>
     </w:p>
     <w:p>
@@ -17768,6 +17962,7 @@
           <w:szCs w:val="24"/>
           <w:lang w:val="uk-UA"/>
         </w:rPr>
+        <w:lastRenderedPageBreak/>
         <w:t>Ні, не можна. Адже віртуальна функція працює з конкретним об</w:t>
       </w:r>
       <w:r>
@@ -19978,7 +20173,7 @@
 </file>
 
 <file path=customXml/itemProps1.xml><?xml version="1.0" encoding="utf-8"?>
-<ds:datastoreItem xmlns:ds="http://schemas.openxmlformats.org/officeDocument/2006/customXml" ds:itemID="{5F0FD53F-B080-4477-B667-4EB644C8FB8E}">
+<ds:datastoreItem xmlns:ds="http://schemas.openxmlformats.org/officeDocument/2006/customXml" ds:itemID="{8DC73B32-CCDE-4069-A74B-EBAA8AE90924}">
   <ds:schemaRefs>
     <ds:schemaRef ds:uri="http://schemas.openxmlformats.org/officeDocument/2006/bibliography"/>
   </ds:schemaRefs>

</xml_diff>